<commit_message>
Adding Oracle HW more
</commit_message>
<xml_diff>
--- a/Oracle Asignment_Shantel Moore (1).docx
+++ b/Oracle Asignment_Shantel Moore (1).docx
@@ -3233,6 +3233,200 @@
     <w:p>
       <w:pPr>
         <w:rPr>
+          <w:rFonts w:ascii="Bookman Old Style" w:eastAsia="Helvetica Neue" w:hAnsi="Bookman Old Style" w:cs="Helvetica Neue"/>
+          <w:sz w:val="22"/>
+          <w:szCs w:val="22"/>
+        </w:rPr>
+      </w:pPr>
+      <w:r>
+        <w:rPr>
+          <w:rFonts w:ascii="Bookman Old Style" w:eastAsia="Helvetica Neue" w:hAnsi="Bookman Old Style" w:cs="Helvetica Neue"/>
+          <w:sz w:val="22"/>
+          <w:szCs w:val="22"/>
+        </w:rPr>
+        <w:t xml:space="preserve">SELECT </w:t>
+      </w:r>
+      <w:proofErr w:type="spellStart"/>
+      <w:r>
+        <w:rPr>
+          <w:rFonts w:ascii="Bookman Old Style" w:eastAsia="Helvetica Neue" w:hAnsi="Bookman Old Style" w:cs="Helvetica Neue"/>
+          <w:sz w:val="22"/>
+          <w:szCs w:val="22"/>
+        </w:rPr>
+        <w:t>student_name</w:t>
+      </w:r>
+      <w:proofErr w:type="spellEnd"/>
+      <w:r>
+        <w:rPr>
+          <w:rFonts w:ascii="Bookman Old Style" w:eastAsia="Helvetica Neue" w:hAnsi="Bookman Old Style" w:cs="Helvetica Neue"/>
+          <w:sz w:val="22"/>
+          <w:szCs w:val="22"/>
+        </w:rPr>
+        <w:t xml:space="preserve">, </w:t>
+      </w:r>
+      <w:proofErr w:type="spellStart"/>
+      <w:r>
+        <w:rPr>
+          <w:rFonts w:ascii="Bookman Old Style" w:eastAsia="Helvetica Neue" w:hAnsi="Bookman Old Style" w:cs="Helvetica Neue"/>
+          <w:sz w:val="22"/>
+          <w:szCs w:val="22"/>
+        </w:rPr>
+        <w:t>subject_name</w:t>
+      </w:r>
+      <w:proofErr w:type="spellEnd"/>
+      <w:r>
+        <w:rPr>
+          <w:rFonts w:ascii="Bookman Old Style" w:eastAsia="Helvetica Neue" w:hAnsi="Bookman Old Style" w:cs="Helvetica Neue"/>
+          <w:sz w:val="22"/>
+          <w:szCs w:val="22"/>
+        </w:rPr>
+        <w:t xml:space="preserve"> </w:t>
+      </w:r>
+    </w:p>
+    <w:p>
+      <w:pPr>
+        <w:rPr>
+          <w:rFonts w:ascii="Bookman Old Style" w:eastAsia="Helvetica Neue" w:hAnsi="Bookman Old Style" w:cs="Helvetica Neue"/>
+          <w:sz w:val="22"/>
+          <w:szCs w:val="22"/>
+        </w:rPr>
+      </w:pPr>
+      <w:r>
+        <w:rPr>
+          <w:rFonts w:ascii="Bookman Old Style" w:eastAsia="Helvetica Neue" w:hAnsi="Bookman Old Style" w:cs="Helvetica Neue"/>
+          <w:sz w:val="22"/>
+          <w:szCs w:val="22"/>
+        </w:rPr>
+        <w:t xml:space="preserve">FROM student </w:t>
+      </w:r>
+    </w:p>
+    <w:p>
+      <w:pPr>
+        <w:rPr>
+          <w:rFonts w:ascii="Bookman Old Style" w:eastAsia="Helvetica Neue" w:hAnsi="Bookman Old Style" w:cs="Helvetica Neue"/>
+          <w:sz w:val="22"/>
+          <w:szCs w:val="22"/>
+        </w:rPr>
+      </w:pPr>
+      <w:r>
+        <w:rPr>
+          <w:rFonts w:ascii="Bookman Old Style" w:eastAsia="Helvetica Neue" w:hAnsi="Bookman Old Style" w:cs="Helvetica Neue"/>
+          <w:sz w:val="22"/>
+          <w:szCs w:val="22"/>
+        </w:rPr>
+        <w:t xml:space="preserve">INNER JOIN mark ON </w:t>
+      </w:r>
+      <w:proofErr w:type="spellStart"/>
+      <w:r>
+        <w:rPr>
+          <w:rFonts w:ascii="Bookman Old Style" w:eastAsia="Helvetica Neue" w:hAnsi="Bookman Old Style" w:cs="Helvetica Neue"/>
+          <w:sz w:val="22"/>
+          <w:szCs w:val="22"/>
+        </w:rPr>
+        <w:t>student.student_id</w:t>
+      </w:r>
+      <w:proofErr w:type="spellEnd"/>
+      <w:r>
+        <w:rPr>
+          <w:rFonts w:ascii="Bookman Old Style" w:eastAsia="Helvetica Neue" w:hAnsi="Bookman Old Style" w:cs="Helvetica Neue"/>
+          <w:sz w:val="22"/>
+          <w:szCs w:val="22"/>
+        </w:rPr>
+        <w:t xml:space="preserve"> = </w:t>
+      </w:r>
+      <w:proofErr w:type="spellStart"/>
+      <w:r>
+        <w:rPr>
+          <w:rFonts w:ascii="Bookman Old Style" w:eastAsia="Helvetica Neue" w:hAnsi="Bookman Old Style" w:cs="Helvetica Neue"/>
+          <w:sz w:val="22"/>
+          <w:szCs w:val="22"/>
+        </w:rPr>
+        <w:t>mark.student_id</w:t>
+      </w:r>
+      <w:proofErr w:type="spellEnd"/>
+      <w:r>
+        <w:rPr>
+          <w:rFonts w:ascii="Bookman Old Style" w:eastAsia="Helvetica Neue" w:hAnsi="Bookman Old Style" w:cs="Helvetica Neue"/>
+          <w:sz w:val="22"/>
+          <w:szCs w:val="22"/>
+        </w:rPr>
+        <w:t xml:space="preserve"> </w:t>
+      </w:r>
+    </w:p>
+    <w:p>
+      <w:pPr>
+        <w:rPr>
+          <w:rFonts w:ascii="Helvetica Neue" w:eastAsia="Helvetica Neue" w:hAnsi="Helvetica Neue" w:cs="Helvetica Neue"/>
+          <w:b/>
+          <w:highlight w:val="white"/>
+        </w:rPr>
+      </w:pPr>
+      <w:r>
+        <w:rPr>
+          <w:rFonts w:ascii="Bookman Old Style" w:eastAsia="Helvetica Neue" w:hAnsi="Bookman Old Style" w:cs="Helvetica Neue"/>
+          <w:sz w:val="22"/>
+          <w:szCs w:val="22"/>
+        </w:rPr>
+        <w:t xml:space="preserve">INNER JOIN subject ON </w:t>
+      </w:r>
+      <w:proofErr w:type="spellStart"/>
+      <w:r>
+        <w:rPr>
+          <w:rFonts w:ascii="Bookman Old Style" w:eastAsia="Helvetica Neue" w:hAnsi="Bookman Old Style" w:cs="Helvetica Neue"/>
+          <w:sz w:val="22"/>
+          <w:szCs w:val="22"/>
+        </w:rPr>
+        <w:t>mark.subject_id</w:t>
+      </w:r>
+      <w:proofErr w:type="spellEnd"/>
+      <w:r>
+        <w:rPr>
+          <w:rFonts w:ascii="Bookman Old Style" w:eastAsia="Helvetica Neue" w:hAnsi="Bookman Old Style" w:cs="Helvetica Neue"/>
+          <w:sz w:val="22"/>
+          <w:szCs w:val="22"/>
+        </w:rPr>
+        <w:t xml:space="preserve"> = </w:t>
+      </w:r>
+      <w:proofErr w:type="spellStart"/>
+      <w:r>
+        <w:rPr>
+          <w:rFonts w:ascii="Bookman Old Style" w:eastAsia="Helvetica Neue" w:hAnsi="Bookman Old Style" w:cs="Helvetica Neue"/>
+          <w:sz w:val="22"/>
+          <w:szCs w:val="22"/>
+        </w:rPr>
+        <w:t>subject.subject_id</w:t>
+      </w:r>
+      <w:proofErr w:type="spellEnd"/>
+      <w:r>
+        <w:rPr>
+          <w:rFonts w:ascii="Bookman Old Style" w:eastAsia="Helvetica Neue" w:hAnsi="Bookman Old Style" w:cs="Helvetica Neue"/>
+          <w:sz w:val="22"/>
+          <w:szCs w:val="22"/>
+        </w:rPr>
+        <w:t xml:space="preserve"> WHERE </w:t>
+      </w:r>
+      <w:proofErr w:type="spellStart"/>
+      <w:r>
+        <w:rPr>
+          <w:rFonts w:ascii="Bookman Old Style" w:eastAsia="Helvetica Neue" w:hAnsi="Bookman Old Style" w:cs="Helvetica Neue"/>
+          <w:sz w:val="22"/>
+          <w:szCs w:val="22"/>
+        </w:rPr>
+        <w:t>subject_code</w:t>
+      </w:r>
+      <w:proofErr w:type="spellEnd"/>
+      <w:r>
+        <w:rPr>
+          <w:rFonts w:ascii="Bookman Old Style" w:eastAsia="Helvetica Neue" w:hAnsi="Bookman Old Style" w:cs="Helvetica Neue"/>
+          <w:sz w:val="22"/>
+          <w:szCs w:val="22"/>
+        </w:rPr>
+        <w:t xml:space="preserve"> &gt; 1600;</w:t>
+      </w:r>
+    </w:p>
+    <w:p>
+      <w:pPr>
+        <w:rPr>
           <w:rFonts w:ascii="Helvetica Neue" w:eastAsia="Helvetica Neue" w:hAnsi="Helvetica Neue" w:cs="Helvetica Neue"/>
           <w:b/>
           <w:highlight w:val="white"/>
@@ -3321,92 +3515,196 @@
     <w:p>
       <w:pPr>
         <w:rPr>
-          <w:rFonts w:ascii="Helvetica Neue" w:eastAsia="Helvetica Neue" w:hAnsi="Helvetica Neue" w:cs="Helvetica Neue"/>
-          <w:b/>
-          <w:highlight w:val="white"/>
-        </w:rPr>
-      </w:pPr>
-    </w:p>
-    <w:p>
-      <w:pPr>
-        <w:rPr>
-          <w:rFonts w:ascii="Helvetica Neue" w:eastAsia="Helvetica Neue" w:hAnsi="Helvetica Neue" w:cs="Helvetica Neue"/>
-          <w:b/>
-          <w:highlight w:val="white"/>
-        </w:rPr>
-      </w:pPr>
-    </w:p>
-    <w:p>
-      <w:pPr>
-        <w:rPr>
-          <w:rFonts w:ascii="Helvetica Neue" w:eastAsia="Helvetica Neue" w:hAnsi="Helvetica Neue" w:cs="Helvetica Neue"/>
-          <w:b/>
-          <w:highlight w:val="white"/>
-        </w:rPr>
-      </w:pPr>
-    </w:p>
-    <w:p>
-      <w:pPr>
-        <w:rPr>
-          <w:rFonts w:ascii="Helvetica Neue" w:eastAsia="Helvetica Neue" w:hAnsi="Helvetica Neue" w:cs="Helvetica Neue"/>
-          <w:b/>
-          <w:highlight w:val="white"/>
-        </w:rPr>
-      </w:pPr>
-    </w:p>
-    <w:p>
-      <w:pPr>
-        <w:rPr>
-          <w:rFonts w:ascii="Helvetica Neue" w:eastAsia="Helvetica Neue" w:hAnsi="Helvetica Neue" w:cs="Helvetica Neue"/>
-          <w:b/>
-          <w:highlight w:val="white"/>
-        </w:rPr>
-      </w:pPr>
-    </w:p>
-    <w:p>
-      <w:pPr>
-        <w:rPr>
-          <w:rFonts w:ascii="Helvetica Neue" w:eastAsia="Helvetica Neue" w:hAnsi="Helvetica Neue" w:cs="Helvetica Neue"/>
-          <w:b/>
-          <w:highlight w:val="white"/>
-        </w:rPr>
-      </w:pPr>
-    </w:p>
-    <w:p>
-      <w:pPr>
-        <w:rPr>
-          <w:rFonts w:ascii="Helvetica Neue" w:eastAsia="Helvetica Neue" w:hAnsi="Helvetica Neue" w:cs="Helvetica Neue"/>
-          <w:b/>
-          <w:highlight w:val="white"/>
-        </w:rPr>
-      </w:pPr>
-    </w:p>
-    <w:p>
-      <w:pPr>
-        <w:rPr>
-          <w:rFonts w:ascii="Helvetica Neue" w:eastAsia="Helvetica Neue" w:hAnsi="Helvetica Neue" w:cs="Helvetica Neue"/>
-          <w:b/>
-          <w:highlight w:val="white"/>
-        </w:rPr>
-      </w:pPr>
-    </w:p>
-    <w:p>
-      <w:pPr>
-        <w:rPr>
-          <w:rFonts w:ascii="Helvetica Neue" w:eastAsia="Helvetica Neue" w:hAnsi="Helvetica Neue" w:cs="Helvetica Neue"/>
-          <w:b/>
-          <w:highlight w:val="white"/>
-        </w:rPr>
-      </w:pPr>
-    </w:p>
-    <w:p>
-      <w:pPr>
-        <w:rPr>
-          <w:rFonts w:ascii="Helvetica Neue" w:eastAsia="Helvetica Neue" w:hAnsi="Helvetica Neue" w:cs="Helvetica Neue"/>
-          <w:b/>
-          <w:highlight w:val="white"/>
-        </w:rPr>
-      </w:pPr>
+          <w:rFonts w:ascii="Bookman Old Style" w:eastAsia="Helvetica Neue" w:hAnsi="Bookman Old Style" w:cs="Helvetica Neue"/>
+          <w:sz w:val="22"/>
+          <w:szCs w:val="22"/>
+        </w:rPr>
+      </w:pPr>
+      <w:r>
+        <w:rPr>
+          <w:rFonts w:ascii="Bookman Old Style" w:eastAsia="Helvetica Neue" w:hAnsi="Bookman Old Style" w:cs="Helvetica Neue"/>
+          <w:sz w:val="22"/>
+          <w:szCs w:val="22"/>
+        </w:rPr>
+        <w:t xml:space="preserve">SELECT </w:t>
+      </w:r>
+      <w:proofErr w:type="spellStart"/>
+      <w:r>
+        <w:rPr>
+          <w:rFonts w:ascii="Bookman Old Style" w:eastAsia="Helvetica Neue" w:hAnsi="Bookman Old Style" w:cs="Helvetica Neue"/>
+          <w:sz w:val="22"/>
+          <w:szCs w:val="22"/>
+        </w:rPr>
+        <w:t>student_name</w:t>
+      </w:r>
+      <w:proofErr w:type="spellEnd"/>
+      <w:r>
+        <w:rPr>
+          <w:rFonts w:ascii="Bookman Old Style" w:eastAsia="Helvetica Neue" w:hAnsi="Bookman Old Style" w:cs="Helvetica Neue"/>
+          <w:sz w:val="22"/>
+          <w:szCs w:val="22"/>
+        </w:rPr>
+        <w:t xml:space="preserve">, </w:t>
+      </w:r>
+      <w:proofErr w:type="spellStart"/>
+      <w:r>
+        <w:rPr>
+          <w:rFonts w:ascii="Bookman Old Style" w:eastAsia="Helvetica Neue" w:hAnsi="Bookman Old Style" w:cs="Helvetica Neue"/>
+          <w:sz w:val="22"/>
+          <w:szCs w:val="22"/>
+        </w:rPr>
+        <w:t>subject_name</w:t>
+      </w:r>
+      <w:proofErr w:type="spellEnd"/>
+      <w:r>
+        <w:rPr>
+          <w:rFonts w:ascii="Bookman Old Style" w:eastAsia="Helvetica Neue" w:hAnsi="Bookman Old Style" w:cs="Helvetica Neue"/>
+          <w:sz w:val="22"/>
+          <w:szCs w:val="22"/>
+        </w:rPr>
+        <w:t xml:space="preserve"> </w:t>
+      </w:r>
+    </w:p>
+    <w:p>
+      <w:pPr>
+        <w:rPr>
+          <w:rFonts w:ascii="Bookman Old Style" w:eastAsia="Helvetica Neue" w:hAnsi="Bookman Old Style" w:cs="Helvetica Neue"/>
+          <w:sz w:val="22"/>
+          <w:szCs w:val="22"/>
+        </w:rPr>
+      </w:pPr>
+      <w:r>
+        <w:rPr>
+          <w:rFonts w:ascii="Bookman Old Style" w:eastAsia="Helvetica Neue" w:hAnsi="Bookman Old Style" w:cs="Helvetica Neue"/>
+          <w:sz w:val="22"/>
+          <w:szCs w:val="22"/>
+        </w:rPr>
+        <w:t xml:space="preserve">FROM student </w:t>
+      </w:r>
+    </w:p>
+    <w:p>
+      <w:pPr>
+        <w:rPr>
+          <w:rFonts w:ascii="Bookman Old Style" w:eastAsia="Helvetica Neue" w:hAnsi="Bookman Old Style" w:cs="Helvetica Neue"/>
+          <w:sz w:val="22"/>
+          <w:szCs w:val="22"/>
+        </w:rPr>
+      </w:pPr>
+      <w:r>
+        <w:rPr>
+          <w:rFonts w:ascii="Bookman Old Style" w:eastAsia="Helvetica Neue" w:hAnsi="Bookman Old Style" w:cs="Helvetica Neue"/>
+          <w:sz w:val="22"/>
+          <w:szCs w:val="22"/>
+        </w:rPr>
+        <w:t xml:space="preserve">INNER JOIN mark ON </w:t>
+      </w:r>
+      <w:proofErr w:type="spellStart"/>
+      <w:r>
+        <w:rPr>
+          <w:rFonts w:ascii="Bookman Old Style" w:eastAsia="Helvetica Neue" w:hAnsi="Bookman Old Style" w:cs="Helvetica Neue"/>
+          <w:sz w:val="22"/>
+          <w:szCs w:val="22"/>
+        </w:rPr>
+        <w:t>student.student_id</w:t>
+      </w:r>
+      <w:proofErr w:type="spellEnd"/>
+      <w:r>
+        <w:rPr>
+          <w:rFonts w:ascii="Bookman Old Style" w:eastAsia="Helvetica Neue" w:hAnsi="Bookman Old Style" w:cs="Helvetica Neue"/>
+          <w:sz w:val="22"/>
+          <w:szCs w:val="22"/>
+        </w:rPr>
+        <w:t xml:space="preserve"> = </w:t>
+      </w:r>
+      <w:proofErr w:type="spellStart"/>
+      <w:r>
+        <w:rPr>
+          <w:rFonts w:ascii="Bookman Old Style" w:eastAsia="Helvetica Neue" w:hAnsi="Bookman Old Style" w:cs="Helvetica Neue"/>
+          <w:sz w:val="22"/>
+          <w:szCs w:val="22"/>
+        </w:rPr>
+        <w:t>mark.student_id</w:t>
+      </w:r>
+      <w:proofErr w:type="spellEnd"/>
+      <w:r>
+        <w:rPr>
+          <w:rFonts w:ascii="Bookman Old Style" w:eastAsia="Helvetica Neue" w:hAnsi="Bookman Old Style" w:cs="Helvetica Neue"/>
+          <w:sz w:val="22"/>
+          <w:szCs w:val="22"/>
+        </w:rPr>
+        <w:t xml:space="preserve"> </w:t>
+      </w:r>
+    </w:p>
+    <w:p>
+      <w:pPr>
+        <w:rPr>
+          <w:rFonts w:ascii="Bookman Old Style" w:eastAsia="Helvetica Neue" w:hAnsi="Bookman Old Style" w:cs="Helvetica Neue"/>
+          <w:sz w:val="22"/>
+          <w:szCs w:val="22"/>
+        </w:rPr>
+      </w:pPr>
+      <w:r>
+        <w:rPr>
+          <w:rFonts w:ascii="Bookman Old Style" w:eastAsia="Helvetica Neue" w:hAnsi="Bookman Old Style" w:cs="Helvetica Neue"/>
+          <w:sz w:val="22"/>
+          <w:szCs w:val="22"/>
+        </w:rPr>
+        <w:t xml:space="preserve">INNER JOIN subject ON </w:t>
+      </w:r>
+      <w:proofErr w:type="spellStart"/>
+      <w:r>
+        <w:rPr>
+          <w:rFonts w:ascii="Bookman Old Style" w:eastAsia="Helvetica Neue" w:hAnsi="Bookman Old Style" w:cs="Helvetica Neue"/>
+          <w:sz w:val="22"/>
+          <w:szCs w:val="22"/>
+        </w:rPr>
+        <w:t>mark.subject_id</w:t>
+      </w:r>
+      <w:proofErr w:type="spellEnd"/>
+      <w:r>
+        <w:rPr>
+          <w:rFonts w:ascii="Bookman Old Style" w:eastAsia="Helvetica Neue" w:hAnsi="Bookman Old Style" w:cs="Helvetica Neue"/>
+          <w:sz w:val="22"/>
+          <w:szCs w:val="22"/>
+        </w:rPr>
+        <w:t xml:space="preserve"> = </w:t>
+      </w:r>
+      <w:proofErr w:type="spellStart"/>
+      <w:r>
+        <w:rPr>
+          <w:rFonts w:ascii="Bookman Old Style" w:eastAsia="Helvetica Neue" w:hAnsi="Bookman Old Style" w:cs="Helvetica Neue"/>
+          <w:sz w:val="22"/>
+          <w:szCs w:val="22"/>
+        </w:rPr>
+        <w:t>subject.subject_id</w:t>
+      </w:r>
+      <w:proofErr w:type="spellEnd"/>
+      <w:r>
+        <w:rPr>
+          <w:rFonts w:ascii="Bookman Old Style" w:eastAsia="Helvetica Neue" w:hAnsi="Bookman Old Style" w:cs="Helvetica Neue"/>
+          <w:sz w:val="22"/>
+          <w:szCs w:val="22"/>
+        </w:rPr>
+        <w:t xml:space="preserve"> WHERE </w:t>
+      </w:r>
+      <w:proofErr w:type="spellStart"/>
+      <w:r>
+        <w:rPr>
+          <w:rFonts w:ascii="Bookman Old Style" w:eastAsia="Helvetica Neue" w:hAnsi="Bookman Old Style" w:cs="Helvetica Neue"/>
+          <w:sz w:val="22"/>
+          <w:szCs w:val="22"/>
+        </w:rPr>
+        <w:t>value_mark</w:t>
+      </w:r>
+      <w:proofErr w:type="spellEnd"/>
+      <w:r>
+        <w:rPr>
+          <w:rFonts w:ascii="Bookman Old Style" w:eastAsia="Helvetica Neue" w:hAnsi="Bookman Old Style" w:cs="Helvetica Neue"/>
+          <w:sz w:val="22"/>
+          <w:szCs w:val="22"/>
+        </w:rPr>
+        <w:t xml:space="preserve"> &lt;3;</w:t>
+      </w:r>
     </w:p>
     <w:p>
       <w:pPr>
@@ -3558,6 +3856,237 @@
     <w:p>
       <w:pPr>
         <w:rPr>
+          <w:rFonts w:ascii="Bookman Old Style" w:eastAsia="Helvetica Neue" w:hAnsi="Bookman Old Style" w:cs="Helvetica Neue"/>
+          <w:sz w:val="22"/>
+          <w:szCs w:val="22"/>
+        </w:rPr>
+      </w:pPr>
+      <w:r>
+        <w:rPr>
+          <w:rFonts w:ascii="Bookman Old Style" w:eastAsia="Helvetica Neue" w:hAnsi="Bookman Old Style" w:cs="Helvetica Neue"/>
+          <w:sz w:val="22"/>
+          <w:szCs w:val="22"/>
+        </w:rPr>
+        <w:t xml:space="preserve">SELECT </w:t>
+      </w:r>
+      <w:proofErr w:type="spellStart"/>
+      <w:r>
+        <w:rPr>
+          <w:rFonts w:ascii="Bookman Old Style" w:eastAsia="Helvetica Neue" w:hAnsi="Bookman Old Style" w:cs="Helvetica Neue"/>
+          <w:sz w:val="22"/>
+          <w:szCs w:val="22"/>
+        </w:rPr>
+        <w:t>department_block_number</w:t>
+      </w:r>
+      <w:proofErr w:type="spellEnd"/>
+      <w:r>
+        <w:rPr>
+          <w:rFonts w:ascii="Bookman Old Style" w:eastAsia="Helvetica Neue" w:hAnsi="Bookman Old Style" w:cs="Helvetica Neue"/>
+          <w:sz w:val="22"/>
+          <w:szCs w:val="22"/>
+        </w:rPr>
+        <w:t xml:space="preserve"> FROM</w:t>
+      </w:r>
+    </w:p>
+    <w:p>
+      <w:pPr>
+        <w:rPr>
+          <w:rFonts w:ascii="Bookman Old Style" w:eastAsia="Helvetica Neue" w:hAnsi="Bookman Old Style" w:cs="Helvetica Neue"/>
+          <w:sz w:val="22"/>
+          <w:szCs w:val="22"/>
+        </w:rPr>
+      </w:pPr>
+      <w:r>
+        <w:rPr>
+          <w:rFonts w:ascii="Bookman Old Style" w:eastAsia="Helvetica Neue" w:hAnsi="Bookman Old Style" w:cs="Helvetica Neue"/>
+          <w:sz w:val="22"/>
+          <w:szCs w:val="22"/>
+        </w:rPr>
+        <w:t xml:space="preserve">  (SELECT </w:t>
+      </w:r>
+      <w:proofErr w:type="spellStart"/>
+      <w:r>
+        <w:rPr>
+          <w:rFonts w:ascii="Bookman Old Style" w:eastAsia="Helvetica Neue" w:hAnsi="Bookman Old Style" w:cs="Helvetica Neue"/>
+          <w:sz w:val="22"/>
+          <w:szCs w:val="22"/>
+        </w:rPr>
+        <w:t>department_block_number</w:t>
+      </w:r>
+      <w:proofErr w:type="spellEnd"/>
+      <w:r>
+        <w:rPr>
+          <w:rFonts w:ascii="Bookman Old Style" w:eastAsia="Helvetica Neue" w:hAnsi="Bookman Old Style" w:cs="Helvetica Neue"/>
+          <w:sz w:val="22"/>
+          <w:szCs w:val="22"/>
+        </w:rPr>
+        <w:t xml:space="preserve">, </w:t>
+      </w:r>
+      <w:proofErr w:type="gramStart"/>
+      <w:r>
+        <w:rPr>
+          <w:rFonts w:ascii="Bookman Old Style" w:eastAsia="Helvetica Neue" w:hAnsi="Bookman Old Style" w:cs="Helvetica Neue"/>
+          <w:sz w:val="22"/>
+          <w:szCs w:val="22"/>
+        </w:rPr>
+        <w:t>COUNT(</w:t>
+      </w:r>
+      <w:proofErr w:type="spellStart"/>
+      <w:proofErr w:type="gramEnd"/>
+      <w:r>
+        <w:rPr>
+          <w:rFonts w:ascii="Bookman Old Style" w:eastAsia="Helvetica Neue" w:hAnsi="Bookman Old Style" w:cs="Helvetica Neue"/>
+          <w:sz w:val="22"/>
+          <w:szCs w:val="22"/>
+        </w:rPr>
+        <w:t>department_block_number</w:t>
+      </w:r>
+      <w:proofErr w:type="spellEnd"/>
+      <w:r>
+        <w:rPr>
+          <w:rFonts w:ascii="Bookman Old Style" w:eastAsia="Helvetica Neue" w:hAnsi="Bookman Old Style" w:cs="Helvetica Neue"/>
+          <w:sz w:val="22"/>
+          <w:szCs w:val="22"/>
+        </w:rPr>
+        <w:t xml:space="preserve">) AS </w:t>
+      </w:r>
+      <w:proofErr w:type="spellStart"/>
+      <w:r>
+        <w:rPr>
+          <w:rFonts w:ascii="Bookman Old Style" w:eastAsia="Helvetica Neue" w:hAnsi="Bookman Old Style" w:cs="Helvetica Neue"/>
+          <w:sz w:val="22"/>
+          <w:szCs w:val="22"/>
+        </w:rPr>
+        <w:t>total_department</w:t>
+      </w:r>
+      <w:proofErr w:type="spellEnd"/>
+    </w:p>
+    <w:p>
+      <w:pPr>
+        <w:rPr>
+          <w:rFonts w:ascii="Bookman Old Style" w:eastAsia="Helvetica Neue" w:hAnsi="Bookman Old Style" w:cs="Helvetica Neue"/>
+          <w:sz w:val="22"/>
+          <w:szCs w:val="22"/>
+        </w:rPr>
+      </w:pPr>
+      <w:r>
+        <w:rPr>
+          <w:rFonts w:ascii="Bookman Old Style" w:eastAsia="Helvetica Neue" w:hAnsi="Bookman Old Style" w:cs="Helvetica Neue"/>
+          <w:sz w:val="22"/>
+          <w:szCs w:val="22"/>
+        </w:rPr>
+        <w:t xml:space="preserve">    FROM department</w:t>
+      </w:r>
+    </w:p>
+    <w:p>
+      <w:pPr>
+        <w:rPr>
+          <w:rFonts w:ascii="Bookman Old Style" w:eastAsia="Helvetica Neue" w:hAnsi="Bookman Old Style" w:cs="Helvetica Neue"/>
+          <w:sz w:val="22"/>
+          <w:szCs w:val="22"/>
+        </w:rPr>
+      </w:pPr>
+      <w:r>
+        <w:rPr>
+          <w:rFonts w:ascii="Bookman Old Style" w:eastAsia="Helvetica Neue" w:hAnsi="Bookman Old Style" w:cs="Helvetica Neue"/>
+          <w:sz w:val="22"/>
+          <w:szCs w:val="22"/>
+        </w:rPr>
+        <w:t xml:space="preserve">    GROUP BY (</w:t>
+      </w:r>
+      <w:proofErr w:type="spellStart"/>
+      <w:r>
+        <w:rPr>
+          <w:rFonts w:ascii="Bookman Old Style" w:eastAsia="Helvetica Neue" w:hAnsi="Bookman Old Style" w:cs="Helvetica Neue"/>
+          <w:sz w:val="22"/>
+          <w:szCs w:val="22"/>
+        </w:rPr>
+        <w:t>department_block_number</w:t>
+      </w:r>
+      <w:proofErr w:type="spellEnd"/>
+      <w:r>
+        <w:rPr>
+          <w:rFonts w:ascii="Bookman Old Style" w:eastAsia="Helvetica Neue" w:hAnsi="Bookman Old Style" w:cs="Helvetica Neue"/>
+          <w:sz w:val="22"/>
+          <w:szCs w:val="22"/>
+        </w:rPr>
+        <w:t>)</w:t>
+      </w:r>
+    </w:p>
+    <w:p>
+      <w:pPr>
+        <w:rPr>
+          <w:rFonts w:ascii="Bookman Old Style" w:eastAsia="Helvetica Neue" w:hAnsi="Bookman Old Style" w:cs="Helvetica Neue"/>
+          <w:sz w:val="22"/>
+          <w:szCs w:val="22"/>
+        </w:rPr>
+      </w:pPr>
+      <w:r>
+        <w:rPr>
+          <w:rFonts w:ascii="Bookman Old Style" w:eastAsia="Helvetica Neue" w:hAnsi="Bookman Old Style" w:cs="Helvetica Neue"/>
+          <w:sz w:val="22"/>
+          <w:szCs w:val="22"/>
+        </w:rPr>
+        <w:t xml:space="preserve">    ORDER BY </w:t>
+      </w:r>
+      <w:proofErr w:type="spellStart"/>
+      <w:r>
+        <w:rPr>
+          <w:rFonts w:ascii="Bookman Old Style" w:eastAsia="Helvetica Neue" w:hAnsi="Bookman Old Style" w:cs="Helvetica Neue"/>
+          <w:sz w:val="22"/>
+          <w:szCs w:val="22"/>
+        </w:rPr>
+        <w:t>total_department</w:t>
+      </w:r>
+      <w:proofErr w:type="spellEnd"/>
+      <w:r>
+        <w:rPr>
+          <w:rFonts w:ascii="Bookman Old Style" w:eastAsia="Helvetica Neue" w:hAnsi="Bookman Old Style" w:cs="Helvetica Neue"/>
+          <w:sz w:val="22"/>
+          <w:szCs w:val="22"/>
+        </w:rPr>
+        <w:t xml:space="preserve"> DESC</w:t>
+      </w:r>
+    </w:p>
+    <w:p>
+      <w:pPr>
+        <w:rPr>
+          <w:rFonts w:ascii="Bookman Old Style" w:eastAsia="Helvetica Neue" w:hAnsi="Bookman Old Style" w:cs="Helvetica Neue"/>
+          <w:sz w:val="22"/>
+          <w:szCs w:val="22"/>
+        </w:rPr>
+      </w:pPr>
+      <w:r>
+        <w:rPr>
+          <w:rFonts w:ascii="Bookman Old Style" w:eastAsia="Helvetica Neue" w:hAnsi="Bookman Old Style" w:cs="Helvetica Neue"/>
+          <w:sz w:val="22"/>
+          <w:szCs w:val="22"/>
+        </w:rPr>
+        <w:t xml:space="preserve">  ) WHERE ROWNUM=1;</w:t>
+      </w:r>
+    </w:p>
+    <w:p>
+      <w:pPr>
+        <w:rPr>
+          <w:rFonts w:ascii="Bookman Old Style" w:eastAsia="Helvetica Neue" w:hAnsi="Bookman Old Style" w:cs="Helvetica Neue"/>
+          <w:sz w:val="22"/>
+          <w:szCs w:val="22"/>
+        </w:rPr>
+      </w:pPr>
+    </w:p>
+    <w:p>
+      <w:pPr>
+        <w:rPr>
+          <w:rFonts w:ascii="Helvetica Neue" w:eastAsia="Helvetica Neue" w:hAnsi="Helvetica Neue" w:cs="Helvetica Neue"/>
+          <w:sz w:val="21"/>
+          <w:szCs w:val="21"/>
+          <w:highlight w:val="white"/>
+        </w:rPr>
+      </w:pPr>
+    </w:p>
+    <w:p>
+      <w:pPr>
+        <w:rPr>
           <w:rFonts w:ascii="Helvetica Neue" w:eastAsia="Helvetica Neue" w:hAnsi="Helvetica Neue" w:cs="Helvetica Neue"/>
           <w:sz w:val="21"/>
           <w:szCs w:val="21"/>
@@ -4776,7 +5305,6 @@
           <w:szCs w:val="28"/>
           <w:highlight w:val="white"/>
         </w:rPr>
-        <w:lastRenderedPageBreak/>
         <w:t xml:space="preserve">Section 13- </w:t>
       </w:r>
     </w:p>
@@ -4872,23 +5400,33 @@
     </w:p>
     <w:p>
       <w:pPr>
-        <w:rPr>
-          <w:rFonts w:ascii="Helvetica Neue" w:eastAsia="Helvetica Neue" w:hAnsi="Helvetica Neue" w:cs="Helvetica Neue"/>
-          <w:b/>
-          <w:highlight w:val="white"/>
-        </w:rPr>
-      </w:pPr>
-      <w:r>
-        <w:rPr>
-          <w:rFonts w:ascii="Helvetica Neue" w:eastAsia="Helvetica Neue" w:hAnsi="Helvetica Neue" w:cs="Helvetica Neue"/>
-          <w:b/>
-          <w:highlight w:val="white"/>
-        </w:rPr>
-        <w:t xml:space="preserve">  Cursor c1 is</w:t>
-      </w:r>
-    </w:p>
-    <w:p>
-      <w:pPr>
+        <w:ind w:left="720"/>
+        <w:rPr>
+          <w:rFonts w:ascii="Helvetica Neue" w:eastAsia="Helvetica Neue" w:hAnsi="Helvetica Neue" w:cs="Helvetica Neue"/>
+          <w:b/>
+          <w:highlight w:val="white"/>
+        </w:rPr>
+      </w:pPr>
+      <w:r>
+        <w:rPr>
+          <w:rFonts w:ascii="Helvetica Neue" w:eastAsia="Helvetica Neue" w:hAnsi="Helvetica Neue" w:cs="Helvetica Neue"/>
+          <w:b/>
+          <w:highlight w:val="white"/>
+        </w:rPr>
+        <w:t xml:space="preserve">  Cursor stud_c1</w:t>
+      </w:r>
+      <w:r>
+        <w:rPr>
+          <w:rFonts w:ascii="Helvetica Neue" w:eastAsia="Helvetica Neue" w:hAnsi="Helvetica Neue" w:cs="Helvetica Neue"/>
+          <w:b/>
+          <w:highlight w:val="white"/>
+        </w:rPr>
+        <w:t xml:space="preserve"> is</w:t>
+      </w:r>
+    </w:p>
+    <w:p>
+      <w:pPr>
+        <w:ind w:left="720"/>
         <w:rPr>
           <w:rFonts w:ascii="Helvetica Neue" w:eastAsia="Helvetica Neue" w:hAnsi="Helvetica Neue" w:cs="Helvetica Neue"/>
           <w:b/>
@@ -4906,20 +5444,167 @@
     </w:p>
     <w:p>
       <w:pPr>
-        <w:rPr>
-          <w:rFonts w:ascii="Helvetica Neue" w:eastAsia="Helvetica Neue" w:hAnsi="Helvetica Neue" w:cs="Helvetica Neue"/>
-          <w:b/>
-          <w:highlight w:val="white"/>
-        </w:rPr>
-      </w:pPr>
-      <w:r>
-        <w:rPr>
-          <w:rFonts w:ascii="Helvetica Neue" w:eastAsia="Helvetica Neue" w:hAnsi="Helvetica Neue" w:cs="Helvetica Neue"/>
-          <w:b/>
-          <w:highlight w:val="white"/>
-        </w:rPr>
-        <w:t xml:space="preserve"> 1_rec</w:t>
-      </w:r>
+        <w:ind w:left="720"/>
+        <w:rPr>
+          <w:rFonts w:ascii="Helvetica Neue" w:eastAsia="Helvetica Neue" w:hAnsi="Helvetica Neue" w:cs="Helvetica Neue"/>
+          <w:b/>
+          <w:highlight w:val="white"/>
+        </w:rPr>
+      </w:pPr>
+      <w:r>
+        <w:rPr>
+          <w:rFonts w:ascii="Helvetica Neue" w:eastAsia="Helvetica Neue" w:hAnsi="Helvetica Neue" w:cs="Helvetica Neue"/>
+          <w:b/>
+          <w:highlight w:val="white"/>
+        </w:rPr>
+        <w:t xml:space="preserve"> </w:t>
+      </w:r>
+      <w:r>
+        <w:rPr>
+          <w:rFonts w:ascii="Helvetica Neue" w:eastAsia="Helvetica Neue" w:hAnsi="Helvetica Neue" w:cs="Helvetica Neue"/>
+          <w:b/>
+          <w:highlight w:val="white"/>
+        </w:rPr>
+        <w:t xml:space="preserve"> </w:t>
+      </w:r>
+      <w:r>
+        <w:rPr>
+          <w:rFonts w:ascii="Helvetica Neue" w:eastAsia="Helvetica Neue" w:hAnsi="Helvetica Neue" w:cs="Helvetica Neue"/>
+          <w:b/>
+          <w:highlight w:val="white"/>
+        </w:rPr>
+        <w:t>1_rec</w:t>
+      </w:r>
+      <w:r>
+        <w:rPr>
+          <w:rFonts w:ascii="Helvetica Neue" w:eastAsia="Helvetica Neue" w:hAnsi="Helvetica Neue" w:cs="Helvetica Neue"/>
+          <w:b/>
+          <w:highlight w:val="white"/>
+        </w:rPr>
+        <w:t xml:space="preserve"> </w:t>
+      </w:r>
+      <w:proofErr w:type="spellStart"/>
+      <w:r>
+        <w:rPr>
+          <w:rFonts w:ascii="Helvetica Neue" w:eastAsia="Helvetica Neue" w:hAnsi="Helvetica Neue" w:cs="Helvetica Neue"/>
+          <w:b/>
+          <w:highlight w:val="white"/>
+        </w:rPr>
+        <w:t>student%rowtype</w:t>
+      </w:r>
+      <w:proofErr w:type="spellEnd"/>
+    </w:p>
+    <w:p>
+      <w:pPr>
+        <w:rPr>
+          <w:rFonts w:ascii="Helvetica Neue" w:eastAsia="Helvetica Neue" w:hAnsi="Helvetica Neue" w:cs="Helvetica Neue"/>
+          <w:b/>
+          <w:highlight w:val="white"/>
+        </w:rPr>
+      </w:pPr>
+    </w:p>
+    <w:p>
+      <w:pPr>
+        <w:rPr>
+          <w:rFonts w:ascii="Helvetica Neue" w:eastAsia="Helvetica Neue" w:hAnsi="Helvetica Neue" w:cs="Helvetica Neue"/>
+          <w:b/>
+          <w:highlight w:val="white"/>
+        </w:rPr>
+      </w:pPr>
+      <w:r>
+        <w:rPr>
+          <w:rFonts w:ascii="Helvetica Neue" w:eastAsia="Helvetica Neue" w:hAnsi="Helvetica Neue" w:cs="Helvetica Neue"/>
+          <w:b/>
+          <w:highlight w:val="white"/>
+        </w:rPr>
+        <w:t>Begin</w:t>
+      </w:r>
+    </w:p>
+    <w:p>
+      <w:pPr>
+        <w:ind w:left="720"/>
+        <w:rPr>
+          <w:rFonts w:ascii="Helvetica Neue" w:eastAsia="Helvetica Neue" w:hAnsi="Helvetica Neue" w:cs="Helvetica Neue"/>
+          <w:b/>
+          <w:highlight w:val="white"/>
+        </w:rPr>
+      </w:pPr>
+      <w:proofErr w:type="gramStart"/>
+      <w:r>
+        <w:rPr>
+          <w:rFonts w:ascii="Helvetica Neue" w:eastAsia="Helvetica Neue" w:hAnsi="Helvetica Neue" w:cs="Helvetica Neue"/>
+          <w:b/>
+          <w:highlight w:val="white"/>
+        </w:rPr>
+        <w:t>open</w:t>
+      </w:r>
+      <w:bookmarkStart w:id="1" w:name="_GoBack"/>
+      <w:bookmarkEnd w:id="1"/>
+      <w:proofErr w:type="gramEnd"/>
+      <w:r>
+        <w:rPr>
+          <w:rFonts w:ascii="Helvetica Neue" w:eastAsia="Helvetica Neue" w:hAnsi="Helvetica Neue" w:cs="Helvetica Neue"/>
+          <w:b/>
+          <w:highlight w:val="white"/>
+        </w:rPr>
+        <w:t xml:space="preserve"> </w:t>
+      </w:r>
+      <w:r>
+        <w:rPr>
+          <w:rFonts w:ascii="Helvetica Neue" w:eastAsia="Helvetica Neue" w:hAnsi="Helvetica Neue" w:cs="Helvetica Neue"/>
+          <w:b/>
+          <w:highlight w:val="white"/>
+        </w:rPr>
+        <w:t>stud_c1</w:t>
+      </w:r>
+    </w:p>
+    <w:p>
+      <w:pPr>
+        <w:ind w:left="720"/>
+        <w:rPr>
+          <w:rFonts w:ascii="Helvetica Neue" w:eastAsia="Helvetica Neue" w:hAnsi="Helvetica Neue" w:cs="Helvetica Neue"/>
+          <w:b/>
+          <w:highlight w:val="white"/>
+        </w:rPr>
+      </w:pPr>
+      <w:proofErr w:type="gramStart"/>
+      <w:r>
+        <w:rPr>
+          <w:rFonts w:ascii="Helvetica Neue" w:eastAsia="Helvetica Neue" w:hAnsi="Helvetica Neue" w:cs="Helvetica Neue"/>
+          <w:b/>
+          <w:highlight w:val="white"/>
+        </w:rPr>
+        <w:t>loop</w:t>
+      </w:r>
+      <w:proofErr w:type="gramEnd"/>
+    </w:p>
+    <w:p>
+      <w:pPr>
+        <w:ind w:left="720"/>
+        <w:rPr>
+          <w:rFonts w:ascii="Helvetica Neue" w:eastAsia="Helvetica Neue" w:hAnsi="Helvetica Neue" w:cs="Helvetica Neue"/>
+          <w:b/>
+          <w:highlight w:val="white"/>
+        </w:rPr>
+      </w:pPr>
+      <w:r>
+        <w:rPr>
+          <w:rFonts w:ascii="Helvetica Neue" w:eastAsia="Helvetica Neue" w:hAnsi="Helvetica Neue" w:cs="Helvetica Neue"/>
+          <w:b/>
+          <w:highlight w:val="white"/>
+        </w:rPr>
+        <w:t xml:space="preserve">    </w:t>
+      </w:r>
+      <w:proofErr w:type="gramStart"/>
+      <w:r>
+        <w:rPr>
+          <w:rFonts w:ascii="Helvetica Neue" w:eastAsia="Helvetica Neue" w:hAnsi="Helvetica Neue" w:cs="Helvetica Neue"/>
+          <w:b/>
+          <w:highlight w:val="white"/>
+        </w:rPr>
+        <w:t>fetch</w:t>
+      </w:r>
+      <w:proofErr w:type="gramEnd"/>
     </w:p>
     <w:p>
       <w:pPr>
@@ -4959,20 +5644,7 @@
           <w:szCs w:val="28"/>
           <w:highlight w:val="white"/>
         </w:rPr>
-        <w:t>Section 14</w:t>
-      </w:r>
-      <w:bookmarkStart w:id="1" w:name="_GoBack"/>
-      <w:bookmarkEnd w:id="1"/>
-      <w:r>
-        <w:rPr>
-          <w:rFonts w:ascii="Helvetica Neue" w:eastAsia="Helvetica Neue" w:hAnsi="Helvetica Neue" w:cs="Helvetica Neue"/>
-          <w:b/>
-          <w:color w:val="C0504D"/>
-          <w:sz w:val="28"/>
-          <w:szCs w:val="28"/>
-          <w:highlight w:val="white"/>
-        </w:rPr>
-        <w:t xml:space="preserve">- </w:t>
+        <w:t xml:space="preserve">Section 14- </w:t>
       </w:r>
     </w:p>
     <w:p>
@@ -5910,7 +6582,7 @@
 </file>
 
 <file path=customXml/itemProps1.xml><?xml version="1.0" encoding="utf-8"?>
-<ds:datastoreItem xmlns:ds="http://schemas.openxmlformats.org/officeDocument/2006/customXml" ds:itemID="{6621E4B9-E8F8-4BA9-B6E9-7BA124521BA0}">
+<ds:datastoreItem xmlns:ds="http://schemas.openxmlformats.org/officeDocument/2006/customXml" ds:itemID="{B061618A-B2C2-4700-ABF1-8E674B95AEB9}">
   <ds:schemaRefs>
     <ds:schemaRef ds:uri="http://schemas.openxmlformats.org/officeDocument/2006/bibliography"/>
   </ds:schemaRefs>

</xml_diff>